<commit_message>
checking for callback errors
</commit_message>
<xml_diff>
--- a/Info/Git Commands.docx
+++ b/Info/Git Commands.docx
@@ -104,6 +104,26 @@
             <w:rStyle w:val="Hyperlink"/>
           </w:rPr>
           <w:t>https://stackoverflow.com/questions/5834014/lf-will-be-replaced-by-crlf-in-git-what-is-that-and-is-it-important</w:t>
+        </w:r>
+      </w:hyperlink>
+    </w:p>
+    <w:p>
+      <w:pPr>
+        <w:pStyle w:val="ListParagraph"/>
+        <w:numPr>
+          <w:ilvl w:val="0"/>
+          <w:numId w:val="2"/>
+        </w:numPr>
+      </w:pPr>
+      <w:r>
+        <w:t xml:space="preserve">Updating forked repo online on github: </w:t>
+      </w:r>
+      <w:hyperlink r:id="rId6" w:history="1">
+        <w:r>
+          <w:rPr>
+            <w:rStyle w:val="Hyperlink"/>
+          </w:rPr>
+          <w:t>https://www.youtube.com/watch?v=TsUIRtT80QU</w:t>
         </w:r>
       </w:hyperlink>
     </w:p>

</xml_diff>